<commit_message>
Push Tugas Minggu Kedua BK
</commit_message>
<xml_diff>
--- a/Tugas BK 2.docx
+++ b/Tugas BK 2.docx
@@ -18,43 +18,7 @@
           <w:sz w:val="24"/>
           <w:szCs w:val="24"/>
         </w:rPr>
-        <w:t xml:space="preserve">Nama : </w:t>
-      </w:r>
-      <w:proofErr w:type="spellStart"/>
-      <w:r>
-        <w:rPr>
-          <w:rFonts w:ascii="Times New Roman" w:hAnsi="Times New Roman" w:cs="Times New Roman"/>
-          <w:sz w:val="24"/>
-          <w:szCs w:val="24"/>
-        </w:rPr>
-        <w:t>Rifqi</w:t>
-      </w:r>
-      <w:proofErr w:type="spellEnd"/>
-      <w:r>
-        <w:rPr>
-          <w:rFonts w:ascii="Times New Roman" w:hAnsi="Times New Roman" w:cs="Times New Roman"/>
-          <w:sz w:val="24"/>
-          <w:szCs w:val="24"/>
-        </w:rPr>
-        <w:t xml:space="preserve"> </w:t>
-      </w:r>
-      <w:proofErr w:type="spellStart"/>
-      <w:r>
-        <w:rPr>
-          <w:rFonts w:ascii="Times New Roman" w:hAnsi="Times New Roman" w:cs="Times New Roman"/>
-          <w:sz w:val="24"/>
-          <w:szCs w:val="24"/>
-        </w:rPr>
-        <w:t>Ramadhani</w:t>
-      </w:r>
-      <w:proofErr w:type="spellEnd"/>
-      <w:r>
-        <w:rPr>
-          <w:rFonts w:ascii="Times New Roman" w:hAnsi="Times New Roman" w:cs="Times New Roman"/>
-          <w:sz w:val="24"/>
-          <w:szCs w:val="24"/>
-        </w:rPr>
-        <w:t xml:space="preserve"> M</w:t>
+        <w:t>Nama : Rifqi Ramadhani M</w:t>
       </w:r>
       <w:r>
         <w:rPr>
@@ -63,24 +27,7 @@
           <w:szCs w:val="24"/>
         </w:rPr>
         <w:br/>
-      </w:r>
-      <w:proofErr w:type="spellStart"/>
-      <w:r>
-        <w:rPr>
-          <w:rFonts w:ascii="Times New Roman" w:hAnsi="Times New Roman" w:cs="Times New Roman"/>
-          <w:sz w:val="24"/>
-          <w:szCs w:val="24"/>
-        </w:rPr>
-        <w:t>Nim</w:t>
-      </w:r>
-      <w:proofErr w:type="spellEnd"/>
-      <w:r>
-        <w:rPr>
-          <w:rFonts w:ascii="Times New Roman" w:hAnsi="Times New Roman" w:cs="Times New Roman"/>
-          <w:sz w:val="24"/>
-          <w:szCs w:val="24"/>
-        </w:rPr>
-        <w:t xml:space="preserve"> : A11.2020.12444</w:t>
+        <w:t>Nim : A11.2020.12444</w:t>
       </w:r>
       <w:r>
         <w:rPr>
@@ -89,7 +36,25 @@
           <w:szCs w:val="24"/>
         </w:rPr>
         <w:br/>
-        <w:t>Kelas : BWDK05</w:t>
+        <w:t>Kelas : B</w:t>
+      </w:r>
+      <w:r>
+        <w:rPr>
+          <w:rFonts w:ascii="Times New Roman" w:hAnsi="Times New Roman" w:cs="Times New Roman"/>
+          <w:sz w:val="24"/>
+          <w:szCs w:val="24"/>
+        </w:rPr>
+        <w:t>KWD</w:t>
+      </w:r>
+      <w:bookmarkStart w:id="0" w:name="_GoBack"/>
+      <w:bookmarkEnd w:id="0"/>
+      <w:r>
+        <w:rPr>
+          <w:rFonts w:ascii="Times New Roman" w:hAnsi="Times New Roman" w:cs="Times New Roman"/>
+          <w:sz w:val="24"/>
+          <w:szCs w:val="24"/>
+        </w:rPr>
+        <w:t>05</w:t>
       </w:r>
       <w:r>
         <w:rPr>
@@ -237,6 +202,7 @@
       <w:r>
         <w:rPr>
           <w:rFonts w:ascii="Times New Roman" w:hAnsi="Times New Roman" w:cs="Times New Roman"/>
+          <w:noProof/>
           <w:sz w:val="24"/>
           <w:szCs w:val="24"/>
         </w:rPr>
@@ -280,6 +246,7 @@
       <w:r>
         <w:rPr>
           <w:rFonts w:ascii="Times New Roman" w:hAnsi="Times New Roman" w:cs="Times New Roman"/>
+          <w:noProof/>
           <w:sz w:val="24"/>
           <w:szCs w:val="24"/>
         </w:rPr>
@@ -322,6 +289,7 @@
       <w:r>
         <w:rPr>
           <w:rFonts w:ascii="Times New Roman" w:hAnsi="Times New Roman" w:cs="Times New Roman"/>
+          <w:noProof/>
           <w:sz w:val="24"/>
           <w:szCs w:val="24"/>
         </w:rPr>
@@ -365,6 +333,7 @@
       <w:r>
         <w:rPr>
           <w:rFonts w:ascii="Times New Roman" w:hAnsi="Times New Roman" w:cs="Times New Roman"/>
+          <w:noProof/>
           <w:sz w:val="24"/>
           <w:szCs w:val="24"/>
         </w:rPr>
@@ -419,7 +388,6 @@
           <w:szCs w:val="24"/>
         </w:rPr>
       </w:pPr>
-      <w:proofErr w:type="spellStart"/>
       <w:r>
         <w:rPr>
           <w:rFonts w:ascii="Times New Roman" w:hAnsi="Times New Roman" w:cs="Times New Roman"/>
@@ -429,7 +397,6 @@
         <w:lastRenderedPageBreak/>
         <w:t>Pasien</w:t>
       </w:r>
-      <w:proofErr w:type="spellEnd"/>
       <w:r>
         <w:rPr>
           <w:rFonts w:ascii="Times New Roman" w:hAnsi="Times New Roman" w:cs="Times New Roman"/>
@@ -542,8 +509,6 @@
         </w:rPr>
         <w:t xml:space="preserve"> </w:t>
       </w:r>
-      <w:bookmarkStart w:id="0" w:name="_GoBack"/>
-      <w:bookmarkEnd w:id="0"/>
     </w:p>
     <w:sectPr>
       <w:pgSz w:w="12240" w:h="15840"/>
@@ -1098,6 +1063,7 @@
   <w:style w:type="character" w:default="1" w:styleId="DefaultParagraphFont">
     <w:name w:val="Default Paragraph Font"/>
     <w:uiPriority w:val="1"/>
+    <w:semiHidden/>
     <w:unhideWhenUsed/>
   </w:style>
   <w:style w:type="table" w:default="1" w:styleId="TableNormal">

</xml_diff>